<commit_message>
Validace formulářů a dokumentace
</commit_message>
<xml_diff>
--- a/docs/Dependency Injection.docx
+++ b/docs/Dependency Injection.docx
@@ -9,351 +9,405 @@
           <w:rFonts w:cstheme="majorHAnsi"/>
         </w:rPr>
       </w:pPr>
-      <w:proofErr w:type="spellStart"/>
       <w:r>
         <w:rPr>
           <w:rFonts w:cstheme="majorHAnsi"/>
         </w:rPr>
+        <w:t>Vkládaní závislost</w:t>
+      </w:r>
+      <w:r>
+        <w:rPr>
+          <w:rFonts w:cstheme="majorHAnsi"/>
+        </w:rPr>
+        <w:t>í</w:t>
+      </w:r>
+    </w:p>
+    <w:p/>
+    <w:p>
+      <w:pPr>
+        <w:pStyle w:val="Nadpis2"/>
+      </w:pPr>
+      <w:r>
+        <w:t>Co je to</w:t>
+      </w:r>
+      <w:r>
+        <w:t xml:space="preserve"> vkládání závislostí </w:t>
+      </w:r>
+      <w:r>
+        <w:t>a co nám umožňuje?</w:t>
+      </w:r>
+    </w:p>
+    <w:p>
+      <w:pPr>
+        <w:rPr>
+          <w:rFonts w:asciiTheme="majorHAnsi" w:hAnsiTheme="majorHAnsi" w:cstheme="majorHAnsi"/>
+        </w:rPr>
+      </w:pPr>
+      <w:r>
+        <w:rPr>
+          <w:rFonts w:asciiTheme="majorHAnsi" w:hAnsiTheme="majorHAnsi" w:cstheme="majorHAnsi"/>
+        </w:rPr>
+        <w:t xml:space="preserve">Při psaní </w:t>
+      </w:r>
+      <w:r>
+        <w:rPr>
+          <w:rFonts w:asciiTheme="majorHAnsi" w:hAnsiTheme="majorHAnsi" w:cstheme="majorHAnsi"/>
+        </w:rPr>
+        <w:t>kódu je důležité dbát na to, aby byl kód robustní, přehledný a lehce upravitelný.</w:t>
+      </w:r>
+      <w:r>
+        <w:rPr>
+          <w:rFonts w:asciiTheme="majorHAnsi" w:hAnsiTheme="majorHAnsi" w:cstheme="majorHAnsi"/>
+        </w:rPr>
+        <w:t xml:space="preserve"> </w:t>
+      </w:r>
+      <w:r>
+        <w:rPr>
+          <w:rFonts w:asciiTheme="majorHAnsi" w:hAnsiTheme="majorHAnsi" w:cstheme="majorHAnsi"/>
+        </w:rPr>
+        <w:t>Je tedy důležité si projekt chytře rozdělit a vytvořit jednotlivé komponenty (objekty), které se pak využívají v různých místech programu.</w:t>
+      </w:r>
+    </w:p>
+    <w:p>
+      <w:pPr>
+        <w:rPr>
+          <w:rFonts w:asciiTheme="majorHAnsi" w:hAnsiTheme="majorHAnsi" w:cstheme="majorHAnsi"/>
+        </w:rPr>
+      </w:pPr>
+      <w:r>
+        <w:rPr>
+          <w:rFonts w:asciiTheme="majorHAnsi" w:hAnsiTheme="majorHAnsi" w:cstheme="majorHAnsi"/>
+        </w:rPr>
+        <w:t>Co ale dělat, když se rozhodneme jednu z těchto komponent nahradit? Obvykle to pro programátor</w:t>
+      </w:r>
+      <w:r>
+        <w:rPr>
+          <w:rFonts w:asciiTheme="majorHAnsi" w:hAnsiTheme="majorHAnsi" w:cstheme="majorHAnsi"/>
+        </w:rPr>
+        <w:t>a</w:t>
+      </w:r>
+      <w:r>
+        <w:rPr>
+          <w:rFonts w:asciiTheme="majorHAnsi" w:hAnsiTheme="majorHAnsi" w:cstheme="majorHAnsi"/>
+        </w:rPr>
+        <w:t xml:space="preserve"> znamená </w:t>
+      </w:r>
+      <w:r>
+        <w:rPr>
+          <w:rFonts w:asciiTheme="majorHAnsi" w:hAnsiTheme="majorHAnsi" w:cstheme="majorHAnsi"/>
+        </w:rPr>
+        <w:t>najít</w:t>
+      </w:r>
+      <w:r>
+        <w:rPr>
+          <w:rFonts w:asciiTheme="majorHAnsi" w:hAnsiTheme="majorHAnsi" w:cstheme="majorHAnsi"/>
+        </w:rPr>
+        <w:t xml:space="preserve"> všechna místa, kde se daná komponenta využívá a ručně kód upravit.</w:t>
+      </w:r>
+      <w:r>
+        <w:rPr>
+          <w:rFonts w:asciiTheme="majorHAnsi" w:hAnsiTheme="majorHAnsi" w:cstheme="majorHAnsi"/>
+        </w:rPr>
+        <w:t xml:space="preserve"> Takto zdánlivě jednoduchá úprava je pak u velkých projektů často velmi časově náročná.</w:t>
+      </w:r>
+    </w:p>
+    <w:p>
+      <w:pPr>
+        <w:rPr>
+          <w:rFonts w:asciiTheme="majorHAnsi" w:hAnsiTheme="majorHAnsi" w:cstheme="majorHAnsi"/>
+        </w:rPr>
+      </w:pPr>
+      <w:r>
+        <w:rPr>
+          <w:rFonts w:asciiTheme="majorHAnsi" w:hAnsiTheme="majorHAnsi" w:cstheme="majorHAnsi"/>
+        </w:rPr>
+        <w:t xml:space="preserve">Co kdyby tedy existoval způsob, jak psát více modulární kód, </w:t>
+      </w:r>
+      <w:r>
+        <w:rPr>
+          <w:rFonts w:asciiTheme="majorHAnsi" w:hAnsiTheme="majorHAnsi" w:cstheme="majorHAnsi"/>
+        </w:rPr>
+        <w:t>jehož jednotlivé části by šly snadněji nahradit? Nebudu vás dlouho napínat, tento způsob existuje a říká se</w:t>
+      </w:r>
+      <w:r>
+        <w:rPr>
+          <w:rFonts w:asciiTheme="majorHAnsi" w:hAnsiTheme="majorHAnsi" w:cstheme="majorHAnsi"/>
+        </w:rPr>
+        <w:t xml:space="preserve"> mu</w:t>
+      </w:r>
+      <w:r>
+        <w:rPr>
+          <w:rFonts w:asciiTheme="majorHAnsi" w:hAnsiTheme="majorHAnsi" w:cstheme="majorHAnsi"/>
+        </w:rPr>
+        <w:t xml:space="preserve"> </w:t>
+      </w:r>
+      <w:r>
+        <w:rPr>
+          <w:rFonts w:asciiTheme="majorHAnsi" w:hAnsiTheme="majorHAnsi" w:cstheme="majorHAnsi"/>
+        </w:rPr>
+        <w:t>vkládání závisl</w:t>
+      </w:r>
+      <w:r>
+        <w:rPr>
+          <w:rFonts w:asciiTheme="majorHAnsi" w:hAnsiTheme="majorHAnsi" w:cstheme="majorHAnsi"/>
+        </w:rPr>
+        <w:t>ostí</w:t>
+      </w:r>
+      <w:r>
+        <w:rPr>
+          <w:rFonts w:asciiTheme="majorHAnsi" w:hAnsiTheme="majorHAnsi" w:cstheme="majorHAnsi"/>
+        </w:rPr>
+        <w:t xml:space="preserve">, což je český překlad pro anglický termín </w:t>
+      </w:r>
+      <w:r>
+        <w:rPr>
+          <w:rFonts w:asciiTheme="majorHAnsi" w:hAnsiTheme="majorHAnsi" w:cstheme="majorHAnsi"/>
+          <w:i/>
+        </w:rPr>
+        <w:t>„</w:t>
+      </w:r>
+      <w:proofErr w:type="spellStart"/>
+      <w:r>
+        <w:rPr>
+          <w:rFonts w:asciiTheme="majorHAnsi" w:hAnsiTheme="majorHAnsi" w:cstheme="majorHAnsi"/>
+          <w:i/>
+        </w:rPr>
+        <w:t>dependency</w:t>
+      </w:r>
+      <w:proofErr w:type="spellEnd"/>
+      <w:r>
+        <w:rPr>
+          <w:rFonts w:asciiTheme="majorHAnsi" w:hAnsiTheme="majorHAnsi" w:cstheme="majorHAnsi"/>
+          <w:i/>
+        </w:rPr>
+        <w:t xml:space="preserve"> </w:t>
+      </w:r>
+      <w:proofErr w:type="spellStart"/>
+      <w:r>
+        <w:rPr>
+          <w:rFonts w:asciiTheme="majorHAnsi" w:hAnsiTheme="majorHAnsi" w:cstheme="majorHAnsi"/>
+          <w:i/>
+        </w:rPr>
+        <w:t>injection</w:t>
+      </w:r>
+      <w:proofErr w:type="spellEnd"/>
+      <w:r>
+        <w:rPr>
+          <w:rFonts w:asciiTheme="majorHAnsi" w:hAnsiTheme="majorHAnsi" w:cstheme="majorHAnsi"/>
+          <w:i/>
+        </w:rPr>
+        <w:t>“</w:t>
+      </w:r>
+      <w:r>
+        <w:rPr>
+          <w:rFonts w:asciiTheme="majorHAnsi" w:hAnsiTheme="majorHAnsi" w:cstheme="majorHAnsi"/>
+        </w:rPr>
+        <w:t>.</w:t>
+      </w:r>
+    </w:p>
+    <w:p>
+      <w:pPr>
+        <w:rPr>
+          <w:rFonts w:asciiTheme="majorHAnsi" w:hAnsiTheme="majorHAnsi" w:cstheme="majorHAnsi"/>
+        </w:rPr>
+      </w:pPr>
+    </w:p>
+    <w:p>
+      <w:pPr>
+        <w:pStyle w:val="Nadpis2"/>
+      </w:pPr>
+      <w:proofErr w:type="spellStart"/>
+      <w:r>
         <w:t>Dependency</w:t>
       </w:r>
       <w:proofErr w:type="spellEnd"/>
       <w:r>
-        <w:rPr>
-          <w:rFonts w:cstheme="majorHAnsi"/>
-        </w:rPr>
         <w:t xml:space="preserve"> </w:t>
       </w:r>
       <w:proofErr w:type="spellStart"/>
       <w:r>
-        <w:rPr>
-          <w:rFonts w:cstheme="majorHAnsi"/>
-        </w:rPr>
         <w:t>Injection</w:t>
       </w:r>
       <w:proofErr w:type="spellEnd"/>
       <w:r>
-        <w:rPr>
-          <w:rFonts w:cstheme="majorHAnsi"/>
-        </w:rPr>
-        <w:t xml:space="preserve"> a </w:t>
-      </w:r>
-      <w:proofErr w:type="spellStart"/>
-      <w:r>
-        <w:rPr>
-          <w:rFonts w:cstheme="majorHAnsi"/>
+        <w:t xml:space="preserve"> v ASP .NET </w:t>
+      </w:r>
+      <w:proofErr w:type="spellStart"/>
+      <w:r>
+        <w:t>Core</w:t>
+      </w:r>
+      <w:proofErr w:type="spellEnd"/>
+    </w:p>
+    <w:p/>
+    <w:p>
+      <w:pPr>
+        <w:pStyle w:val="Nadpis3"/>
+      </w:pPr>
+      <w:r>
+        <w:t>Teorie</w:t>
+      </w:r>
+    </w:p>
+    <w:p>
+      <w:pPr>
+        <w:rPr>
+          <w:rFonts w:asciiTheme="majorHAnsi" w:hAnsiTheme="majorHAnsi" w:cstheme="majorHAnsi"/>
+        </w:rPr>
+      </w:pPr>
+      <w:r>
+        <w:rPr>
+          <w:rFonts w:asciiTheme="majorHAnsi" w:hAnsiTheme="majorHAnsi" w:cstheme="majorHAnsi"/>
+        </w:rPr>
+        <w:t xml:space="preserve">Framework ASP .NET </w:t>
+      </w:r>
+      <w:proofErr w:type="spellStart"/>
+      <w:r>
+        <w:rPr>
+          <w:rFonts w:asciiTheme="majorHAnsi" w:hAnsiTheme="majorHAnsi" w:cstheme="majorHAnsi"/>
+        </w:rPr>
+        <w:t>Core</w:t>
+      </w:r>
+      <w:proofErr w:type="spellEnd"/>
+      <w:r>
+        <w:rPr>
+          <w:rFonts w:asciiTheme="majorHAnsi" w:hAnsiTheme="majorHAnsi" w:cstheme="majorHAnsi"/>
+        </w:rPr>
+        <w:t xml:space="preserve"> podporuje vkládání závislostí</w:t>
+      </w:r>
+      <w:r>
+        <w:rPr>
+          <w:rFonts w:asciiTheme="majorHAnsi" w:hAnsiTheme="majorHAnsi" w:cstheme="majorHAnsi"/>
+        </w:rPr>
+        <w:t xml:space="preserve"> </w:t>
+      </w:r>
+      <w:r>
+        <w:rPr>
+          <w:rFonts w:asciiTheme="majorHAnsi" w:hAnsiTheme="majorHAnsi" w:cstheme="majorHAnsi"/>
+        </w:rPr>
+        <w:t xml:space="preserve">již v základu. </w:t>
+      </w:r>
+      <w:r>
+        <w:rPr>
+          <w:rFonts w:asciiTheme="majorHAnsi" w:hAnsiTheme="majorHAnsi" w:cstheme="majorHAnsi"/>
+        </w:rPr>
+        <w:t xml:space="preserve">O vkládání závislostí se stará takzvaný </w:t>
+      </w:r>
+      <w:proofErr w:type="spellStart"/>
+      <w:r>
+        <w:rPr>
+          <w:rFonts w:asciiTheme="majorHAnsi" w:hAnsiTheme="majorHAnsi" w:cstheme="majorHAnsi"/>
+        </w:rPr>
+        <w:t>IoC</w:t>
+      </w:r>
+      <w:proofErr w:type="spellEnd"/>
+      <w:r>
+        <w:rPr>
+          <w:rFonts w:asciiTheme="majorHAnsi" w:hAnsiTheme="majorHAnsi" w:cstheme="majorHAnsi"/>
+        </w:rPr>
+        <w:t xml:space="preserve"> </w:t>
+      </w:r>
+      <w:proofErr w:type="spellStart"/>
+      <w:r>
+        <w:rPr>
+          <w:rFonts w:asciiTheme="majorHAnsi" w:hAnsiTheme="majorHAnsi" w:cstheme="majorHAnsi"/>
+        </w:rPr>
+        <w:t>Container</w:t>
+      </w:r>
+      <w:proofErr w:type="spellEnd"/>
+      <w:r>
+        <w:rPr>
+          <w:rFonts w:asciiTheme="majorHAnsi" w:hAnsiTheme="majorHAnsi" w:cstheme="majorHAnsi"/>
+        </w:rPr>
+        <w:t xml:space="preserve"> (</w:t>
+      </w:r>
+      <w:proofErr w:type="spellStart"/>
+      <w:r>
+        <w:rPr>
+          <w:rFonts w:asciiTheme="majorHAnsi" w:hAnsiTheme="majorHAnsi" w:cstheme="majorHAnsi"/>
+        </w:rPr>
+        <w:t>Inversion</w:t>
+      </w:r>
+      <w:proofErr w:type="spellEnd"/>
+      <w:r>
+        <w:rPr>
+          <w:rFonts w:asciiTheme="majorHAnsi" w:hAnsiTheme="majorHAnsi" w:cstheme="majorHAnsi"/>
+        </w:rPr>
+        <w:t xml:space="preserve"> </w:t>
+      </w:r>
+      <w:proofErr w:type="spellStart"/>
+      <w:r>
+        <w:rPr>
+          <w:rFonts w:asciiTheme="majorHAnsi" w:hAnsiTheme="majorHAnsi" w:cstheme="majorHAnsi"/>
+        </w:rPr>
+        <w:t>Of</w:t>
+      </w:r>
+      <w:proofErr w:type="spellEnd"/>
+      <w:r>
+        <w:rPr>
+          <w:rFonts w:asciiTheme="majorHAnsi" w:hAnsiTheme="majorHAnsi" w:cstheme="majorHAnsi"/>
+        </w:rPr>
+        <w:t xml:space="preserve"> </w:t>
+      </w:r>
+      <w:proofErr w:type="spellStart"/>
+      <w:r>
+        <w:rPr>
+          <w:rFonts w:asciiTheme="majorHAnsi" w:hAnsiTheme="majorHAnsi" w:cstheme="majorHAnsi"/>
+        </w:rPr>
+        <w:t>Control</w:t>
+      </w:r>
+      <w:proofErr w:type="spellEnd"/>
+      <w:r>
+        <w:rPr>
+          <w:rFonts w:asciiTheme="majorHAnsi" w:hAnsiTheme="majorHAnsi" w:cstheme="majorHAnsi"/>
+        </w:rPr>
+        <w:t xml:space="preserve"> </w:t>
+      </w:r>
+      <w:proofErr w:type="spellStart"/>
+      <w:r>
+        <w:rPr>
+          <w:rFonts w:asciiTheme="majorHAnsi" w:hAnsiTheme="majorHAnsi" w:cstheme="majorHAnsi"/>
+        </w:rPr>
+        <w:t>Container</w:t>
+      </w:r>
+      <w:proofErr w:type="spellEnd"/>
+      <w:r>
+        <w:rPr>
+          <w:rFonts w:asciiTheme="majorHAnsi" w:hAnsiTheme="majorHAnsi" w:cstheme="majorHAnsi"/>
+        </w:rPr>
+        <w:t>)</w:t>
+      </w:r>
+      <w:r>
+        <w:rPr>
+          <w:rFonts w:asciiTheme="majorHAnsi" w:hAnsiTheme="majorHAnsi" w:cstheme="majorHAnsi"/>
+        </w:rPr>
+        <w:t>, kter</w:t>
+      </w:r>
+      <w:r>
+        <w:rPr>
+          <w:rFonts w:asciiTheme="majorHAnsi" w:hAnsiTheme="majorHAnsi" w:cstheme="majorHAnsi"/>
+        </w:rPr>
+        <w:t xml:space="preserve">ému Microsoft dala název </w:t>
+      </w:r>
+      <w:proofErr w:type="spellStart"/>
+      <w:r>
+        <w:rPr>
+          <w:rFonts w:asciiTheme="majorHAnsi" w:hAnsiTheme="majorHAnsi" w:cstheme="majorHAnsi"/>
         </w:rPr>
         <w:t>Service</w:t>
       </w:r>
       <w:proofErr w:type="spellEnd"/>
       <w:r>
         <w:rPr>
-          <w:rFonts w:cstheme="majorHAnsi"/>
-        </w:rPr>
-        <w:t xml:space="preserve"> Provider</w:t>
-      </w:r>
-    </w:p>
-    <w:p>
-      <w:pPr>
-        <w:rPr>
-          <w:rFonts w:asciiTheme="majorHAnsi" w:hAnsiTheme="majorHAnsi" w:cstheme="majorHAnsi"/>
-          <w:b/>
-        </w:rPr>
-      </w:pPr>
-      <w:r>
-        <w:rPr>
-          <w:rFonts w:asciiTheme="majorHAnsi" w:hAnsiTheme="majorHAnsi" w:cstheme="majorHAnsi"/>
-          <w:b/>
-        </w:rPr>
-        <w:t xml:space="preserve">Co je to </w:t>
-      </w:r>
-      <w:proofErr w:type="spellStart"/>
-      <w:r>
-        <w:rPr>
-          <w:rFonts w:asciiTheme="majorHAnsi" w:hAnsiTheme="majorHAnsi" w:cstheme="majorHAnsi"/>
-          <w:b/>
-        </w:rPr>
-        <w:t>dependency</w:t>
-      </w:r>
-      <w:proofErr w:type="spellEnd"/>
-      <w:r>
-        <w:rPr>
-          <w:rFonts w:asciiTheme="majorHAnsi" w:hAnsiTheme="majorHAnsi" w:cstheme="majorHAnsi"/>
-          <w:b/>
-        </w:rPr>
-        <w:t xml:space="preserve"> </w:t>
-      </w:r>
-      <w:proofErr w:type="spellStart"/>
-      <w:r>
-        <w:rPr>
-          <w:rFonts w:asciiTheme="majorHAnsi" w:hAnsiTheme="majorHAnsi" w:cstheme="majorHAnsi"/>
-          <w:b/>
-        </w:rPr>
-        <w:t>injection</w:t>
-      </w:r>
-      <w:proofErr w:type="spellEnd"/>
-      <w:r>
-        <w:rPr>
-          <w:rFonts w:asciiTheme="majorHAnsi" w:hAnsiTheme="majorHAnsi" w:cstheme="majorHAnsi"/>
-          <w:b/>
-        </w:rPr>
-        <w:t xml:space="preserve"> a co nám umožňuje?</w:t>
-      </w:r>
-    </w:p>
-    <w:p>
-      <w:pPr>
-        <w:rPr>
-          <w:rFonts w:asciiTheme="majorHAnsi" w:hAnsiTheme="majorHAnsi" w:cstheme="majorHAnsi"/>
-        </w:rPr>
-      </w:pPr>
-      <w:r>
-        <w:rPr>
-          <w:rFonts w:asciiTheme="majorHAnsi" w:hAnsiTheme="majorHAnsi" w:cstheme="majorHAnsi"/>
-        </w:rPr>
-        <w:t xml:space="preserve">Při psaní </w:t>
-      </w:r>
-      <w:r>
-        <w:rPr>
-          <w:rFonts w:asciiTheme="majorHAnsi" w:hAnsiTheme="majorHAnsi" w:cstheme="majorHAnsi"/>
-        </w:rPr>
-        <w:t>kódu je důležité dbát na to, aby byl kód robustní, přehledný a lehce upravitelný.</w:t>
-      </w:r>
-      <w:r>
-        <w:rPr>
-          <w:rFonts w:asciiTheme="majorHAnsi" w:hAnsiTheme="majorHAnsi" w:cstheme="majorHAnsi"/>
-        </w:rPr>
-        <w:t xml:space="preserve"> </w:t>
-      </w:r>
-      <w:r>
-        <w:rPr>
-          <w:rFonts w:asciiTheme="majorHAnsi" w:hAnsiTheme="majorHAnsi" w:cstheme="majorHAnsi"/>
-        </w:rPr>
-        <w:t>Je tedy důležité si projekt chytře rozdělit a vytvořit jednotlivé komponenty (objekty), které se pak využívají v různých místech programu.</w:t>
-      </w:r>
-      <w:r>
-        <w:rPr>
-          <w:rFonts w:asciiTheme="majorHAnsi" w:hAnsiTheme="majorHAnsi" w:cstheme="majorHAnsi"/>
-        </w:rPr>
-        <w:t xml:space="preserve"> Co ale dělat, když se rozhodneme jednu z těchto komponent nahradit? Obvykle to pro programátor</w:t>
-      </w:r>
-      <w:r>
-        <w:rPr>
-          <w:rFonts w:asciiTheme="majorHAnsi" w:hAnsiTheme="majorHAnsi" w:cstheme="majorHAnsi"/>
-        </w:rPr>
-        <w:t>a</w:t>
-      </w:r>
-      <w:r>
-        <w:rPr>
-          <w:rFonts w:asciiTheme="majorHAnsi" w:hAnsiTheme="majorHAnsi" w:cstheme="majorHAnsi"/>
-        </w:rPr>
-        <w:t xml:space="preserve"> znamená </w:t>
-      </w:r>
-      <w:r>
-        <w:rPr>
-          <w:rFonts w:asciiTheme="majorHAnsi" w:hAnsiTheme="majorHAnsi" w:cstheme="majorHAnsi"/>
-        </w:rPr>
-        <w:t>najít</w:t>
-      </w:r>
-      <w:r>
-        <w:rPr>
-          <w:rFonts w:asciiTheme="majorHAnsi" w:hAnsiTheme="majorHAnsi" w:cstheme="majorHAnsi"/>
-        </w:rPr>
-        <w:t xml:space="preserve"> všechna místa, kde se daná komponenta využívá a ručně kód upravit.</w:t>
-      </w:r>
-      <w:r>
-        <w:rPr>
-          <w:rFonts w:asciiTheme="majorHAnsi" w:hAnsiTheme="majorHAnsi" w:cstheme="majorHAnsi"/>
-        </w:rPr>
-        <w:t xml:space="preserve"> Takto zdánlivě jednoduchá úprava je pak u velkých projektů často velmi časově náročná.</w:t>
-      </w:r>
-    </w:p>
-    <w:p>
-      <w:pPr>
-        <w:rPr>
-          <w:rFonts w:asciiTheme="majorHAnsi" w:hAnsiTheme="majorHAnsi" w:cstheme="majorHAnsi"/>
-        </w:rPr>
-      </w:pPr>
-      <w:r>
-        <w:rPr>
-          <w:rFonts w:asciiTheme="majorHAnsi" w:hAnsiTheme="majorHAnsi" w:cstheme="majorHAnsi"/>
-        </w:rPr>
-        <w:t xml:space="preserve">Co kdyby tedy existoval způsob, jak psát více modulární kód, </w:t>
-      </w:r>
-      <w:r>
-        <w:rPr>
-          <w:rFonts w:asciiTheme="majorHAnsi" w:hAnsiTheme="majorHAnsi" w:cstheme="majorHAnsi"/>
-        </w:rPr>
-        <w:t xml:space="preserve">jehož jednotlivé části by šly snadněji nahradit? Nebudu vás dlouho napínat, tento způsob existuje a říká se </w:t>
-      </w:r>
-      <w:proofErr w:type="spellStart"/>
-      <w:r>
-        <w:rPr>
-          <w:rFonts w:asciiTheme="majorHAnsi" w:hAnsiTheme="majorHAnsi" w:cstheme="majorHAnsi"/>
-        </w:rPr>
-        <w:t>dependency</w:t>
-      </w:r>
-      <w:proofErr w:type="spellEnd"/>
-      <w:r>
-        <w:rPr>
-          <w:rFonts w:asciiTheme="majorHAnsi" w:hAnsiTheme="majorHAnsi" w:cstheme="majorHAnsi"/>
-        </w:rPr>
-        <w:t xml:space="preserve"> </w:t>
-      </w:r>
-      <w:proofErr w:type="spellStart"/>
-      <w:proofErr w:type="gramStart"/>
-      <w:r>
-        <w:rPr>
-          <w:rFonts w:asciiTheme="majorHAnsi" w:hAnsiTheme="majorHAnsi" w:cstheme="majorHAnsi"/>
-        </w:rPr>
-        <w:t>injection</w:t>
-      </w:r>
-      <w:proofErr w:type="spellEnd"/>
-      <w:r>
-        <w:rPr>
-          <w:rFonts w:asciiTheme="majorHAnsi" w:hAnsiTheme="majorHAnsi" w:cstheme="majorHAnsi"/>
-        </w:rPr>
-        <w:t>,</w:t>
-      </w:r>
-      <w:proofErr w:type="gramEnd"/>
-      <w:r>
-        <w:rPr>
-          <w:rFonts w:asciiTheme="majorHAnsi" w:hAnsiTheme="majorHAnsi" w:cstheme="majorHAnsi"/>
-        </w:rPr>
-        <w:t xml:space="preserve"> neboli vkládání závislostí.</w:t>
-      </w:r>
-    </w:p>
-    <w:p>
-      <w:pPr>
-        <w:rPr>
-          <w:rFonts w:asciiTheme="majorHAnsi" w:hAnsiTheme="majorHAnsi" w:cstheme="majorHAnsi"/>
-          <w:b/>
-        </w:rPr>
-      </w:pPr>
-      <w:proofErr w:type="spellStart"/>
-      <w:r>
-        <w:rPr>
-          <w:rFonts w:asciiTheme="majorHAnsi" w:hAnsiTheme="majorHAnsi" w:cstheme="majorHAnsi"/>
-          <w:b/>
-        </w:rPr>
-        <w:t>Dependency</w:t>
-      </w:r>
-      <w:proofErr w:type="spellEnd"/>
-      <w:r>
-        <w:rPr>
-          <w:rFonts w:asciiTheme="majorHAnsi" w:hAnsiTheme="majorHAnsi" w:cstheme="majorHAnsi"/>
-          <w:b/>
-        </w:rPr>
-        <w:t xml:space="preserve"> </w:t>
-      </w:r>
-      <w:proofErr w:type="spellStart"/>
-      <w:r>
-        <w:rPr>
-          <w:rFonts w:asciiTheme="majorHAnsi" w:hAnsiTheme="majorHAnsi" w:cstheme="majorHAnsi"/>
-          <w:b/>
-        </w:rPr>
-        <w:t>Injection</w:t>
-      </w:r>
-      <w:proofErr w:type="spellEnd"/>
-      <w:r>
-        <w:rPr>
-          <w:rFonts w:asciiTheme="majorHAnsi" w:hAnsiTheme="majorHAnsi" w:cstheme="majorHAnsi"/>
-          <w:b/>
-        </w:rPr>
-        <w:t xml:space="preserve"> v ASP .NET </w:t>
-      </w:r>
-      <w:proofErr w:type="spellStart"/>
-      <w:r>
-        <w:rPr>
-          <w:rFonts w:asciiTheme="majorHAnsi" w:hAnsiTheme="majorHAnsi" w:cstheme="majorHAnsi"/>
-          <w:b/>
-        </w:rPr>
-        <w:t>Core</w:t>
-      </w:r>
-      <w:proofErr w:type="spellEnd"/>
-    </w:p>
-    <w:p>
-      <w:pPr>
-        <w:rPr>
-          <w:rFonts w:asciiTheme="majorHAnsi" w:hAnsiTheme="majorHAnsi" w:cstheme="majorHAnsi"/>
-        </w:rPr>
-      </w:pPr>
-      <w:r>
-        <w:rPr>
-          <w:rFonts w:asciiTheme="majorHAnsi" w:hAnsiTheme="majorHAnsi" w:cstheme="majorHAnsi"/>
-        </w:rPr>
-        <w:t xml:space="preserve">Framework ASP .NET </w:t>
-      </w:r>
-      <w:proofErr w:type="spellStart"/>
-      <w:r>
-        <w:rPr>
-          <w:rFonts w:asciiTheme="majorHAnsi" w:hAnsiTheme="majorHAnsi" w:cstheme="majorHAnsi"/>
-        </w:rPr>
-        <w:t>Core</w:t>
-      </w:r>
-      <w:proofErr w:type="spellEnd"/>
-      <w:r>
-        <w:rPr>
-          <w:rFonts w:asciiTheme="majorHAnsi" w:hAnsiTheme="majorHAnsi" w:cstheme="majorHAnsi"/>
-        </w:rPr>
-        <w:t xml:space="preserve"> podporuje vkládání závislostí</w:t>
-      </w:r>
-      <w:r>
-        <w:rPr>
-          <w:rFonts w:asciiTheme="majorHAnsi" w:hAnsiTheme="majorHAnsi" w:cstheme="majorHAnsi"/>
-        </w:rPr>
-        <w:t xml:space="preserve"> </w:t>
-      </w:r>
-      <w:r>
-        <w:rPr>
-          <w:rFonts w:asciiTheme="majorHAnsi" w:hAnsiTheme="majorHAnsi" w:cstheme="majorHAnsi"/>
-        </w:rPr>
-        <w:t xml:space="preserve">již v základu. </w:t>
-      </w:r>
-      <w:r>
-        <w:rPr>
-          <w:rFonts w:asciiTheme="majorHAnsi" w:hAnsiTheme="majorHAnsi" w:cstheme="majorHAnsi"/>
-        </w:rPr>
-        <w:t xml:space="preserve">O vkládání závislostí se stará takzvaný </w:t>
-      </w:r>
-      <w:proofErr w:type="spellStart"/>
-      <w:r>
-        <w:rPr>
-          <w:rFonts w:asciiTheme="majorHAnsi" w:hAnsiTheme="majorHAnsi" w:cstheme="majorHAnsi"/>
-        </w:rPr>
-        <w:t>IoC</w:t>
-      </w:r>
-      <w:proofErr w:type="spellEnd"/>
-      <w:r>
-        <w:rPr>
-          <w:rFonts w:asciiTheme="majorHAnsi" w:hAnsiTheme="majorHAnsi" w:cstheme="majorHAnsi"/>
-        </w:rPr>
-        <w:t xml:space="preserve"> </w:t>
-      </w:r>
-      <w:proofErr w:type="spellStart"/>
-      <w:r>
-        <w:rPr>
-          <w:rFonts w:asciiTheme="majorHAnsi" w:hAnsiTheme="majorHAnsi" w:cstheme="majorHAnsi"/>
-        </w:rPr>
-        <w:t>Container</w:t>
-      </w:r>
-      <w:proofErr w:type="spellEnd"/>
-      <w:r>
-        <w:rPr>
-          <w:rFonts w:asciiTheme="majorHAnsi" w:hAnsiTheme="majorHAnsi" w:cstheme="majorHAnsi"/>
-        </w:rPr>
-        <w:t>, kter</w:t>
-      </w:r>
-      <w:r>
-        <w:rPr>
-          <w:rFonts w:asciiTheme="majorHAnsi" w:hAnsiTheme="majorHAnsi" w:cstheme="majorHAnsi"/>
-        </w:rPr>
-        <w:t>ý</w:t>
-      </w:r>
-      <w:r>
-        <w:rPr>
-          <w:rFonts w:asciiTheme="majorHAnsi" w:hAnsiTheme="majorHAnsi" w:cstheme="majorHAnsi"/>
-        </w:rPr>
-        <w:t xml:space="preserve"> však Microsoft nazval </w:t>
-      </w:r>
+          <w:rFonts w:asciiTheme="majorHAnsi" w:hAnsiTheme="majorHAnsi" w:cstheme="majorHAnsi"/>
+        </w:rPr>
+        <w:t xml:space="preserve"> Provider.</w:t>
+      </w:r>
+    </w:p>
+    <w:p>
+      <w:pPr>
+        <w:rPr>
+          <w:rFonts w:asciiTheme="majorHAnsi" w:hAnsiTheme="majorHAnsi" w:cstheme="majorHAnsi"/>
+        </w:rPr>
+      </w:pPr>
       <w:proofErr w:type="spellStart"/>
       <w:r>
         <w:rPr>
@@ -366,15 +420,32 @@
         <w:rPr>
           <w:rFonts w:asciiTheme="majorHAnsi" w:hAnsiTheme="majorHAnsi" w:cstheme="majorHAnsi"/>
         </w:rPr>
-        <w:t xml:space="preserve"> Provider.</w:t>
-      </w:r>
-    </w:p>
-    <w:p>
-      <w:pPr>
-        <w:rPr>
-          <w:rFonts w:asciiTheme="majorHAnsi" w:hAnsiTheme="majorHAnsi" w:cstheme="majorHAnsi"/>
-        </w:rPr>
-      </w:pPr>
+        <w:t xml:space="preserve"> provider má k sobě zaregistrované služby</w:t>
+      </w:r>
+      <w:r>
+        <w:rPr>
+          <w:rFonts w:asciiTheme="majorHAnsi" w:hAnsiTheme="majorHAnsi" w:cstheme="majorHAnsi"/>
+        </w:rPr>
+        <w:t xml:space="preserve"> (objekty)</w:t>
+      </w:r>
+      <w:r>
+        <w:rPr>
+          <w:rFonts w:asciiTheme="majorHAnsi" w:hAnsiTheme="majorHAnsi" w:cstheme="majorHAnsi"/>
+        </w:rPr>
+        <w:t>, které si od něj ostatní objekty mohou vyžádat. Tyto</w:t>
+      </w:r>
+      <w:r>
+        <w:rPr>
+          <w:rFonts w:asciiTheme="majorHAnsi" w:hAnsiTheme="majorHAnsi" w:cstheme="majorHAnsi"/>
+        </w:rPr>
+        <w:t xml:space="preserve"> služby</w:t>
+      </w:r>
+      <w:r>
+        <w:rPr>
+          <w:rFonts w:asciiTheme="majorHAnsi" w:hAnsiTheme="majorHAnsi" w:cstheme="majorHAnsi"/>
+        </w:rPr>
+        <w:t xml:space="preserve"> se do </w:t>
+      </w:r>
       <w:proofErr w:type="spellStart"/>
       <w:r>
         <w:rPr>
@@ -387,44 +458,6 @@
         <w:rPr>
           <w:rFonts w:asciiTheme="majorHAnsi" w:hAnsiTheme="majorHAnsi" w:cstheme="majorHAnsi"/>
         </w:rPr>
-        <w:t xml:space="preserve"> provider má k sobě zaregistrované služby</w:t>
-      </w:r>
-      <w:r>
-        <w:rPr>
-          <w:rFonts w:asciiTheme="majorHAnsi" w:hAnsiTheme="majorHAnsi" w:cstheme="majorHAnsi"/>
-        </w:rPr>
-        <w:t xml:space="preserve"> (objekty)</w:t>
-      </w:r>
-      <w:r>
-        <w:rPr>
-          <w:rFonts w:asciiTheme="majorHAnsi" w:hAnsiTheme="majorHAnsi" w:cstheme="majorHAnsi"/>
-        </w:rPr>
-        <w:t>, které si od něj ostatní objekty mohou vyžádat. Tyto</w:t>
-      </w:r>
-      <w:r>
-        <w:rPr>
-          <w:rFonts w:asciiTheme="majorHAnsi" w:hAnsiTheme="majorHAnsi" w:cstheme="majorHAnsi"/>
-        </w:rPr>
-        <w:t xml:space="preserve"> služby</w:t>
-      </w:r>
-      <w:r>
-        <w:rPr>
-          <w:rFonts w:asciiTheme="majorHAnsi" w:hAnsiTheme="majorHAnsi" w:cstheme="majorHAnsi"/>
-        </w:rPr>
-        <w:t xml:space="preserve"> se do </w:t>
-      </w:r>
-      <w:proofErr w:type="spellStart"/>
-      <w:r>
-        <w:rPr>
-          <w:rFonts w:asciiTheme="majorHAnsi" w:hAnsiTheme="majorHAnsi" w:cstheme="majorHAnsi"/>
-        </w:rPr>
-        <w:t>Service</w:t>
-      </w:r>
-      <w:proofErr w:type="spellEnd"/>
-      <w:r>
-        <w:rPr>
-          <w:rFonts w:asciiTheme="majorHAnsi" w:hAnsiTheme="majorHAnsi" w:cstheme="majorHAnsi"/>
-        </w:rPr>
         <w:t xml:space="preserve"> Provideru přidávají ve Startup třídě projektu v metodě </w:t>
       </w:r>
       <w:proofErr w:type="spellStart"/>
@@ -441,6 +474,13 @@
         </w:rPr>
         <w:t>.</w:t>
       </w:r>
+    </w:p>
+    <w:p>
+      <w:pPr>
+        <w:rPr>
+          <w:rFonts w:asciiTheme="majorHAnsi" w:hAnsiTheme="majorHAnsi" w:cstheme="majorHAnsi"/>
+        </w:rPr>
+      </w:pPr>
     </w:p>
     <w:p>
       <w:pPr>
@@ -528,7 +568,21 @@
         <w:rPr>
           <w:rFonts w:asciiTheme="majorHAnsi" w:hAnsiTheme="majorHAnsi" w:cstheme="majorHAnsi"/>
         </w:rPr>
-        <w:t>hodí se pouze pro případy, kdy uživatel nepotřebuje vlastní instanci služby</w:t>
+        <w:t>hodí se pouze pro případy, kdy uživatel</w:t>
+      </w:r>
+      <w:r>
+        <w:rPr>
+          <w:rFonts w:asciiTheme="majorHAnsi" w:hAnsiTheme="majorHAnsi" w:cstheme="majorHAnsi"/>
+        </w:rPr>
+        <w:t xml:space="preserve"> aplikace</w:t>
+      </w:r>
+      <w:bookmarkStart w:id="0" w:name="_GoBack"/>
+      <w:bookmarkEnd w:id="0"/>
+      <w:r>
+        <w:rPr>
+          <w:rFonts w:asciiTheme="majorHAnsi" w:hAnsiTheme="majorHAnsi" w:cstheme="majorHAnsi"/>
+        </w:rPr>
+        <w:t xml:space="preserve"> nepotřebuje vlastní instanci služby</w:t>
       </w:r>
     </w:p>
     <w:p>
@@ -678,81 +732,19 @@
     </w:p>
     <w:p>
       <w:pPr>
-        <w:rPr>
-          <w:rFonts w:asciiTheme="majorHAnsi" w:hAnsiTheme="majorHAnsi" w:cstheme="majorHAnsi"/>
-          <w:b/>
-        </w:rPr>
-      </w:pPr>
-    </w:p>
-    <w:p>
-      <w:pPr>
-        <w:rPr>
-          <w:rFonts w:asciiTheme="majorHAnsi" w:hAnsiTheme="majorHAnsi" w:cstheme="majorHAnsi"/>
-          <w:b/>
-        </w:rPr>
-      </w:pPr>
-    </w:p>
-    <w:p>
-      <w:pPr>
-        <w:rPr>
-          <w:rFonts w:asciiTheme="majorHAnsi" w:hAnsiTheme="majorHAnsi" w:cstheme="majorHAnsi"/>
-          <w:b/>
-        </w:rPr>
-      </w:pPr>
-    </w:p>
-    <w:p>
-      <w:pPr>
-        <w:rPr>
-          <w:rFonts w:asciiTheme="majorHAnsi" w:hAnsiTheme="majorHAnsi" w:cstheme="majorHAnsi"/>
-          <w:b/>
-        </w:rPr>
-      </w:pPr>
-    </w:p>
-    <w:p>
-      <w:pPr>
-        <w:rPr>
-          <w:rFonts w:asciiTheme="majorHAnsi" w:hAnsiTheme="majorHAnsi" w:cstheme="majorHAnsi"/>
-          <w:b/>
-        </w:rPr>
-      </w:pPr>
-    </w:p>
-    <w:p>
-      <w:pPr>
-        <w:rPr>
-          <w:rFonts w:asciiTheme="majorHAnsi" w:hAnsiTheme="majorHAnsi" w:cstheme="majorHAnsi"/>
-          <w:b/>
-        </w:rPr>
-      </w:pPr>
-    </w:p>
-    <w:p>
-      <w:pPr>
-        <w:rPr>
-          <w:rFonts w:asciiTheme="majorHAnsi" w:hAnsiTheme="majorHAnsi" w:cstheme="majorHAnsi"/>
-          <w:b/>
-        </w:rPr>
-      </w:pPr>
-    </w:p>
-    <w:p>
-      <w:pPr>
-        <w:rPr>
-          <w:rFonts w:asciiTheme="majorHAnsi" w:hAnsiTheme="majorHAnsi" w:cstheme="majorHAnsi"/>
-          <w:b/>
-        </w:rPr>
-      </w:pPr>
-    </w:p>
-    <w:p>
-      <w:pPr>
-        <w:rPr>
-          <w:rFonts w:asciiTheme="majorHAnsi" w:hAnsiTheme="majorHAnsi" w:cstheme="majorHAnsi"/>
-          <w:b/>
-        </w:rPr>
-      </w:pPr>
-      <w:r>
-        <w:rPr>
-          <w:rFonts w:asciiTheme="majorHAnsi" w:hAnsiTheme="majorHAnsi" w:cstheme="majorHAnsi"/>
-          <w:b/>
-        </w:rPr>
-        <w:lastRenderedPageBreak/>
+        <w:pStyle w:val="Nadpis3"/>
+      </w:pPr>
+    </w:p>
+    <w:p>
+      <w:pPr>
+        <w:pStyle w:val="Nadpis3"/>
+      </w:pPr>
+    </w:p>
+    <w:p>
+      <w:pPr>
+        <w:pStyle w:val="Nadpis3"/>
+      </w:pPr>
+      <w:r>
         <w:t>Názorná ukázka</w:t>
       </w:r>
     </w:p>
@@ -859,6 +851,14 @@
           <w:rFonts w:asciiTheme="majorHAnsi" w:hAnsiTheme="majorHAnsi" w:cstheme="majorHAnsi"/>
         </w:rPr>
         <w:t>vyžádání služby</w:t>
+      </w:r>
+    </w:p>
+    <w:p>
+      <w:pPr>
+        <w:pStyle w:val="Nadpis4"/>
+      </w:pPr>
+      <w:r>
+        <w:t>Rozhraní služby</w:t>
       </w:r>
     </w:p>
     <w:p>
@@ -931,6 +931,14 @@
     </w:p>
     <w:p>
       <w:pPr>
+        <w:pStyle w:val="Nadpis4"/>
+      </w:pPr>
+      <w:r>
+        <w:t>Služba implementující rozhraní</w:t>
+      </w:r>
+    </w:p>
+    <w:p>
+      <w:pPr>
         <w:rPr>
           <w:rFonts w:asciiTheme="majorHAnsi" w:hAnsiTheme="majorHAnsi" w:cstheme="majorHAnsi"/>
         </w:rPr>
@@ -999,6 +1007,22 @@
     </w:p>
     <w:p>
       <w:pPr>
+        <w:pStyle w:val="Nadpis4"/>
+      </w:pPr>
+      <w:r>
+        <w:t xml:space="preserve">Registrace služby do </w:t>
+      </w:r>
+      <w:proofErr w:type="spellStart"/>
+      <w:r>
+        <w:t>Service</w:t>
+      </w:r>
+      <w:proofErr w:type="spellEnd"/>
+      <w:r>
+        <w:t xml:space="preserve"> Provideru</w:t>
+      </w:r>
+    </w:p>
+    <w:p>
+      <w:pPr>
         <w:rPr>
           <w:rFonts w:asciiTheme="majorHAnsi" w:hAnsiTheme="majorHAnsi" w:cstheme="majorHAnsi"/>
         </w:rPr>
@@ -1053,7 +1077,32 @@
         <w:rPr>
           <w:rFonts w:asciiTheme="majorHAnsi" w:hAnsiTheme="majorHAnsi" w:cstheme="majorHAnsi"/>
         </w:rPr>
-        <w:t xml:space="preserve"> vidět funkce pro přidání služby vyžaduje 2 generické parametry. První z nich je rozhraní služby a druhý je implementace tohoto rozhraní, tedy konkrétní třída. Důvod, proč se služby přidávají jakožto rozhraní je prostý. Všude v kódu, kde budeme danou službu vyžadovat, vlastně budeme vyžadovat pouze její rozhraní, což znamená, že můžeme implementaci zaměnit, kdykoliv budeme chtít a všechno bude fungovat tak, jak má.</w:t>
+        <w:t xml:space="preserve"> vidět</w:t>
+      </w:r>
+      <w:r>
+        <w:rPr>
+          <w:rFonts w:asciiTheme="majorHAnsi" w:hAnsiTheme="majorHAnsi" w:cstheme="majorHAnsi"/>
+        </w:rPr>
+        <w:t>,</w:t>
+      </w:r>
+      <w:r>
+        <w:rPr>
+          <w:rFonts w:asciiTheme="majorHAnsi" w:hAnsiTheme="majorHAnsi" w:cstheme="majorHAnsi"/>
+        </w:rPr>
+        <w:t xml:space="preserve"> funkce pro přidání služby vyžaduje 2 generické parametry. První z nich je rozhraní služby a druhý je implementace tohoto rozhraní, tedy konkrétní třída. </w:t>
+      </w:r>
+    </w:p>
+    <w:p>
+      <w:pPr>
+        <w:rPr>
+          <w:rFonts w:asciiTheme="majorHAnsi" w:hAnsiTheme="majorHAnsi" w:cstheme="majorHAnsi"/>
+        </w:rPr>
+      </w:pPr>
+      <w:r>
+        <w:rPr>
+          <w:rFonts w:asciiTheme="majorHAnsi" w:hAnsiTheme="majorHAnsi" w:cstheme="majorHAnsi"/>
+        </w:rPr>
+        <w:t>Důvod, proč se služby přidávají jakožto rozhraní je prostý. Všude v kódu, kde budeme danou službu vyžadovat, vlastně budeme vyžadovat pouze její rozhraní, což znamená, že můžeme implementaci zaměnit, kdykoliv budeme chtít a všechno bude fungovat tak, jak má.</w:t>
       </w:r>
     </w:p>
     <w:p>
@@ -1127,38 +1176,146 @@
     </w:p>
     <w:p>
       <w:pPr>
-        <w:rPr>
-          <w:rFonts w:asciiTheme="majorHAnsi" w:hAnsiTheme="majorHAnsi" w:cstheme="majorHAnsi"/>
-        </w:rPr>
-      </w:pPr>
-    </w:p>
-    <w:p>
-      <w:pPr>
-        <w:rPr>
-          <w:rFonts w:asciiTheme="majorHAnsi" w:hAnsiTheme="majorHAnsi" w:cstheme="majorHAnsi"/>
-        </w:rPr>
-      </w:pPr>
-    </w:p>
-    <w:p>
-      <w:pPr>
-        <w:rPr>
-          <w:rFonts w:asciiTheme="majorHAnsi" w:hAnsiTheme="majorHAnsi" w:cstheme="majorHAnsi"/>
-        </w:rPr>
-      </w:pPr>
-    </w:p>
-    <w:p>
-      <w:pPr>
-        <w:rPr>
-          <w:rFonts w:asciiTheme="majorHAnsi" w:hAnsiTheme="majorHAnsi" w:cstheme="majorHAnsi"/>
-        </w:rPr>
-      </w:pPr>
-    </w:p>
-    <w:p>
-      <w:pPr>
-        <w:rPr>
-          <w:rFonts w:asciiTheme="majorHAnsi" w:hAnsiTheme="majorHAnsi" w:cstheme="majorHAnsi"/>
-        </w:rPr>
-      </w:pPr>
+        <w:pStyle w:val="Nadpis4"/>
+      </w:pPr>
+      <w:r>
+        <w:lastRenderedPageBreak/>
+        <w:t>Vyžádání služby</w:t>
+      </w:r>
+    </w:p>
+    <w:p>
+      <w:pPr>
+        <w:rPr>
+          <w:rFonts w:asciiTheme="majorHAnsi" w:hAnsiTheme="majorHAnsi" w:cstheme="majorHAnsi"/>
+        </w:rPr>
+      </w:pPr>
+      <w:r>
+        <w:rPr>
+          <w:rFonts w:asciiTheme="majorHAnsi" w:hAnsiTheme="majorHAnsi" w:cstheme="majorHAnsi"/>
+        </w:rPr>
+        <w:t>Na řadu teď přichází vyžádání této služby</w:t>
+      </w:r>
+      <w:r>
+        <w:rPr>
+          <w:rFonts w:asciiTheme="majorHAnsi" w:hAnsiTheme="majorHAnsi" w:cstheme="majorHAnsi"/>
+        </w:rPr>
+        <w:t>. Služba se dá vyžádat hned několika způsoby, z nichž každý se hodí pro jiné využití.</w:t>
+      </w:r>
+    </w:p>
+    <w:p>
+      <w:pPr>
+        <w:rPr>
+          <w:rFonts w:asciiTheme="majorHAnsi" w:hAnsiTheme="majorHAnsi" w:cstheme="majorHAnsi"/>
+        </w:rPr>
+      </w:pPr>
+      <w:r>
+        <w:rPr>
+          <w:rFonts w:asciiTheme="majorHAnsi" w:hAnsiTheme="majorHAnsi" w:cstheme="majorHAnsi"/>
+        </w:rPr>
+        <w:t>Způsoby vyžádání služby</w:t>
+      </w:r>
+    </w:p>
+    <w:p>
+      <w:pPr>
+        <w:pStyle w:val="Odstavecseseznamem"/>
+        <w:numPr>
+          <w:ilvl w:val="0"/>
+          <w:numId w:val="3"/>
+        </w:numPr>
+        <w:rPr>
+          <w:rFonts w:asciiTheme="majorHAnsi" w:hAnsiTheme="majorHAnsi" w:cstheme="majorHAnsi"/>
+        </w:rPr>
+      </w:pPr>
+      <w:r>
+        <w:rPr>
+          <w:rFonts w:asciiTheme="majorHAnsi" w:hAnsiTheme="majorHAnsi" w:cstheme="majorHAnsi"/>
+        </w:rPr>
+        <w:t>předání služby do konstruktoru</w:t>
+      </w:r>
+      <w:r>
+        <w:rPr>
+          <w:rFonts w:asciiTheme="majorHAnsi" w:hAnsiTheme="majorHAnsi" w:cstheme="majorHAnsi"/>
+        </w:rPr>
+        <w:t xml:space="preserve"> třídy</w:t>
+      </w:r>
+    </w:p>
+    <w:p>
+      <w:pPr>
+        <w:pStyle w:val="Odstavecseseznamem"/>
+        <w:numPr>
+          <w:ilvl w:val="0"/>
+          <w:numId w:val="3"/>
+        </w:numPr>
+        <w:rPr>
+          <w:rFonts w:asciiTheme="majorHAnsi" w:hAnsiTheme="majorHAnsi" w:cstheme="majorHAnsi"/>
+        </w:rPr>
+      </w:pPr>
+      <w:r>
+        <w:rPr>
+          <w:rFonts w:asciiTheme="majorHAnsi" w:hAnsiTheme="majorHAnsi" w:cstheme="majorHAnsi"/>
+        </w:rPr>
+        <w:t xml:space="preserve">předání celého </w:t>
+      </w:r>
+      <w:proofErr w:type="spellStart"/>
+      <w:r>
+        <w:rPr>
+          <w:rFonts w:asciiTheme="majorHAnsi" w:hAnsiTheme="majorHAnsi" w:cstheme="majorHAnsi"/>
+        </w:rPr>
+        <w:t>ServiceProvideru</w:t>
+      </w:r>
+      <w:proofErr w:type="spellEnd"/>
+      <w:r>
+        <w:rPr>
+          <w:rFonts w:asciiTheme="majorHAnsi" w:hAnsiTheme="majorHAnsi" w:cstheme="majorHAnsi"/>
+        </w:rPr>
+        <w:t xml:space="preserve"> do konstruktoru</w:t>
+      </w:r>
+      <w:r>
+        <w:rPr>
+          <w:rFonts w:asciiTheme="majorHAnsi" w:hAnsiTheme="majorHAnsi" w:cstheme="majorHAnsi"/>
+        </w:rPr>
+        <w:t xml:space="preserve"> třídy</w:t>
+      </w:r>
+    </w:p>
+    <w:p>
+      <w:pPr>
+        <w:pStyle w:val="Odstavecseseznamem"/>
+        <w:numPr>
+          <w:ilvl w:val="0"/>
+          <w:numId w:val="3"/>
+        </w:numPr>
+        <w:rPr>
+          <w:rFonts w:asciiTheme="majorHAnsi" w:hAnsiTheme="majorHAnsi" w:cstheme="majorHAnsi"/>
+        </w:rPr>
+      </w:pPr>
+      <w:r>
+        <w:rPr>
+          <w:rFonts w:asciiTheme="majorHAnsi" w:hAnsiTheme="majorHAnsi" w:cstheme="majorHAnsi"/>
+        </w:rPr>
+        <w:t>vyžádání služby v </w:t>
+      </w:r>
+      <w:proofErr w:type="spellStart"/>
+      <w:r>
+        <w:rPr>
+          <w:rFonts w:asciiTheme="majorHAnsi" w:hAnsiTheme="majorHAnsi" w:cstheme="majorHAnsi"/>
+        </w:rPr>
+        <w:t>Razor</w:t>
+      </w:r>
+      <w:proofErr w:type="spellEnd"/>
+      <w:r>
+        <w:rPr>
+          <w:rFonts w:asciiTheme="majorHAnsi" w:hAnsiTheme="majorHAnsi" w:cstheme="majorHAnsi"/>
+        </w:rPr>
+        <w:t xml:space="preserve"> šabloně pomocí příkazu @</w:t>
+      </w:r>
+      <w:proofErr w:type="spellStart"/>
+      <w:r>
+        <w:rPr>
+          <w:rFonts w:asciiTheme="majorHAnsi" w:hAnsiTheme="majorHAnsi" w:cstheme="majorHAnsi"/>
+        </w:rPr>
+        <w:t>inject</w:t>
+      </w:r>
+      <w:proofErr w:type="spellEnd"/>
     </w:p>
     <w:p>
       <w:pPr>
@@ -1525,6 +1682,7 @@
         <w:rPr>
           <w:noProof/>
         </w:rPr>
+        <w:lastRenderedPageBreak/>
         <w:drawing>
           <wp:inline distT="0" distB="0" distL="0" distR="0" wp14:anchorId="6CCD921B" wp14:editId="66DF399E">
             <wp:extent cx="5760720" cy="941070"/>
@@ -1595,8 +1753,6 @@
         </w:rPr>
         <w:t xml:space="preserve"> Provider nám opravdu velmi ulehčuje práci a umožňuje psát mnohem modulárnější kód.</w:t>
       </w:r>
-      <w:bookmarkStart w:id="0" w:name="_GoBack"/>
-      <w:bookmarkEnd w:id="0"/>
     </w:p>
     <w:sectPr>
       <w:pgSz w:w="11906" w:h="16838"/>
@@ -1836,11 +1992,127 @@
       </w:rPr>
     </w:lvl>
   </w:abstractNum>
+  <w:abstractNum w:abstractNumId="2" w15:restartNumberingAfterBreak="0">
+    <w:nsid w:val="7C5D4735"/>
+    <w:multiLevelType w:val="hybridMultilevel"/>
+    <w:tmpl w:val="EDBC06E4"/>
+    <w:lvl w:ilvl="0" w:tplc="04050001">
+      <w:start w:val="1"/>
+      <w:numFmt w:val="bullet"/>
+      <w:lvlText w:val=""/>
+      <w:lvlJc w:val="left"/>
+      <w:pPr>
+        <w:ind w:left="720" w:hanging="360"/>
+      </w:pPr>
+      <w:rPr>
+        <w:rFonts w:ascii="Symbol" w:hAnsi="Symbol" w:hint="default"/>
+      </w:rPr>
+    </w:lvl>
+    <w:lvl w:ilvl="1" w:tplc="04050003" w:tentative="1">
+      <w:start w:val="1"/>
+      <w:numFmt w:val="bullet"/>
+      <w:lvlText w:val="o"/>
+      <w:lvlJc w:val="left"/>
+      <w:pPr>
+        <w:ind w:left="1440" w:hanging="360"/>
+      </w:pPr>
+      <w:rPr>
+        <w:rFonts w:ascii="Courier New" w:hAnsi="Courier New" w:cs="Courier New" w:hint="default"/>
+      </w:rPr>
+    </w:lvl>
+    <w:lvl w:ilvl="2" w:tplc="04050005" w:tentative="1">
+      <w:start w:val="1"/>
+      <w:numFmt w:val="bullet"/>
+      <w:lvlText w:val=""/>
+      <w:lvlJc w:val="left"/>
+      <w:pPr>
+        <w:ind w:left="2160" w:hanging="360"/>
+      </w:pPr>
+      <w:rPr>
+        <w:rFonts w:ascii="Wingdings" w:hAnsi="Wingdings" w:hint="default"/>
+      </w:rPr>
+    </w:lvl>
+    <w:lvl w:ilvl="3" w:tplc="04050001" w:tentative="1">
+      <w:start w:val="1"/>
+      <w:numFmt w:val="bullet"/>
+      <w:lvlText w:val=""/>
+      <w:lvlJc w:val="left"/>
+      <w:pPr>
+        <w:ind w:left="2880" w:hanging="360"/>
+      </w:pPr>
+      <w:rPr>
+        <w:rFonts w:ascii="Symbol" w:hAnsi="Symbol" w:hint="default"/>
+      </w:rPr>
+    </w:lvl>
+    <w:lvl w:ilvl="4" w:tplc="04050003" w:tentative="1">
+      <w:start w:val="1"/>
+      <w:numFmt w:val="bullet"/>
+      <w:lvlText w:val="o"/>
+      <w:lvlJc w:val="left"/>
+      <w:pPr>
+        <w:ind w:left="3600" w:hanging="360"/>
+      </w:pPr>
+      <w:rPr>
+        <w:rFonts w:ascii="Courier New" w:hAnsi="Courier New" w:cs="Courier New" w:hint="default"/>
+      </w:rPr>
+    </w:lvl>
+    <w:lvl w:ilvl="5" w:tplc="04050005" w:tentative="1">
+      <w:start w:val="1"/>
+      <w:numFmt w:val="bullet"/>
+      <w:lvlText w:val=""/>
+      <w:lvlJc w:val="left"/>
+      <w:pPr>
+        <w:ind w:left="4320" w:hanging="360"/>
+      </w:pPr>
+      <w:rPr>
+        <w:rFonts w:ascii="Wingdings" w:hAnsi="Wingdings" w:hint="default"/>
+      </w:rPr>
+    </w:lvl>
+    <w:lvl w:ilvl="6" w:tplc="04050001" w:tentative="1">
+      <w:start w:val="1"/>
+      <w:numFmt w:val="bullet"/>
+      <w:lvlText w:val=""/>
+      <w:lvlJc w:val="left"/>
+      <w:pPr>
+        <w:ind w:left="5040" w:hanging="360"/>
+      </w:pPr>
+      <w:rPr>
+        <w:rFonts w:ascii="Symbol" w:hAnsi="Symbol" w:hint="default"/>
+      </w:rPr>
+    </w:lvl>
+    <w:lvl w:ilvl="7" w:tplc="04050003" w:tentative="1">
+      <w:start w:val="1"/>
+      <w:numFmt w:val="bullet"/>
+      <w:lvlText w:val="o"/>
+      <w:lvlJc w:val="left"/>
+      <w:pPr>
+        <w:ind w:left="5760" w:hanging="360"/>
+      </w:pPr>
+      <w:rPr>
+        <w:rFonts w:ascii="Courier New" w:hAnsi="Courier New" w:cs="Courier New" w:hint="default"/>
+      </w:rPr>
+    </w:lvl>
+    <w:lvl w:ilvl="8" w:tplc="04050005" w:tentative="1">
+      <w:start w:val="1"/>
+      <w:numFmt w:val="bullet"/>
+      <w:lvlText w:val=""/>
+      <w:lvlJc w:val="left"/>
+      <w:pPr>
+        <w:ind w:left="6480" w:hanging="360"/>
+      </w:pPr>
+      <w:rPr>
+        <w:rFonts w:ascii="Wingdings" w:hAnsi="Wingdings" w:hint="default"/>
+      </w:rPr>
+    </w:lvl>
+  </w:abstractNum>
   <w:num w:numId="1">
     <w:abstractNumId w:val="1"/>
   </w:num>
   <w:num w:numId="2">
     <w:abstractNumId w:val="0"/>
+  </w:num>
+  <w:num w:numId="3">
+    <w:abstractNumId w:val="2"/>
   </w:num>
 </w:numbering>
 </file>
@@ -2264,6 +2536,72 @@
       <w:szCs w:val="32"/>
     </w:rPr>
   </w:style>
+  <w:style w:type="paragraph" w:styleId="Nadpis2">
+    <w:name w:val="heading 2"/>
+    <w:basedOn w:val="Normln"/>
+    <w:next w:val="Normln"/>
+    <w:link w:val="Nadpis2Char"/>
+    <w:uiPriority w:val="9"/>
+    <w:unhideWhenUsed/>
+    <w:qFormat/>
+    <w:rsid w:val="00545F87"/>
+    <w:pPr>
+      <w:keepNext/>
+      <w:keepLines/>
+      <w:spacing w:before="40" w:after="0"/>
+      <w:outlineLvl w:val="1"/>
+    </w:pPr>
+    <w:rPr>
+      <w:rFonts w:asciiTheme="majorHAnsi" w:eastAsiaTheme="majorEastAsia" w:hAnsiTheme="majorHAnsi" w:cstheme="majorBidi"/>
+      <w:color w:val="2E74B5" w:themeColor="accent1" w:themeShade="BF"/>
+      <w:sz w:val="26"/>
+      <w:szCs w:val="26"/>
+    </w:rPr>
+  </w:style>
+  <w:style w:type="paragraph" w:styleId="Nadpis3">
+    <w:name w:val="heading 3"/>
+    <w:basedOn w:val="Normln"/>
+    <w:next w:val="Normln"/>
+    <w:link w:val="Nadpis3Char"/>
+    <w:uiPriority w:val="9"/>
+    <w:unhideWhenUsed/>
+    <w:qFormat/>
+    <w:rsid w:val="001D76E1"/>
+    <w:pPr>
+      <w:keepNext/>
+      <w:keepLines/>
+      <w:spacing w:before="40" w:after="0"/>
+      <w:outlineLvl w:val="2"/>
+    </w:pPr>
+    <w:rPr>
+      <w:rFonts w:asciiTheme="majorHAnsi" w:eastAsiaTheme="majorEastAsia" w:hAnsiTheme="majorHAnsi" w:cstheme="majorBidi"/>
+      <w:color w:val="1F4D78" w:themeColor="accent1" w:themeShade="7F"/>
+      <w:sz w:val="24"/>
+      <w:szCs w:val="24"/>
+    </w:rPr>
+  </w:style>
+  <w:style w:type="paragraph" w:styleId="Nadpis4">
+    <w:name w:val="heading 4"/>
+    <w:basedOn w:val="Normln"/>
+    <w:next w:val="Normln"/>
+    <w:link w:val="Nadpis4Char"/>
+    <w:uiPriority w:val="9"/>
+    <w:unhideWhenUsed/>
+    <w:qFormat/>
+    <w:rsid w:val="004337B8"/>
+    <w:pPr>
+      <w:keepNext/>
+      <w:keepLines/>
+      <w:spacing w:before="40" w:after="0"/>
+      <w:outlineLvl w:val="3"/>
+    </w:pPr>
+    <w:rPr>
+      <w:rFonts w:asciiTheme="majorHAnsi" w:eastAsiaTheme="majorEastAsia" w:hAnsiTheme="majorHAnsi" w:cstheme="majorBidi"/>
+      <w:i/>
+      <w:iCs/>
+      <w:color w:val="2E74B5" w:themeColor="accent1" w:themeShade="BF"/>
+    </w:rPr>
+  </w:style>
   <w:style w:type="character" w:default="1" w:styleId="Standardnpsmoodstavce">
     <w:name w:val="Default Paragraph Font"/>
     <w:uiPriority w:val="1"/>
@@ -2361,6 +2699,45 @@
       <w:sz w:val="20"/>
       <w:szCs w:val="20"/>
       <w:lang w:eastAsia="cs-CZ"/>
+    </w:rPr>
+  </w:style>
+  <w:style w:type="character" w:customStyle="1" w:styleId="Nadpis2Char">
+    <w:name w:val="Nadpis 2 Char"/>
+    <w:basedOn w:val="Standardnpsmoodstavce"/>
+    <w:link w:val="Nadpis2"/>
+    <w:uiPriority w:val="9"/>
+    <w:rsid w:val="00545F87"/>
+    <w:rPr>
+      <w:rFonts w:asciiTheme="majorHAnsi" w:eastAsiaTheme="majorEastAsia" w:hAnsiTheme="majorHAnsi" w:cstheme="majorBidi"/>
+      <w:color w:val="2E74B5" w:themeColor="accent1" w:themeShade="BF"/>
+      <w:sz w:val="26"/>
+      <w:szCs w:val="26"/>
+    </w:rPr>
+  </w:style>
+  <w:style w:type="character" w:customStyle="1" w:styleId="Nadpis3Char">
+    <w:name w:val="Nadpis 3 Char"/>
+    <w:basedOn w:val="Standardnpsmoodstavce"/>
+    <w:link w:val="Nadpis3"/>
+    <w:uiPriority w:val="9"/>
+    <w:rsid w:val="001D76E1"/>
+    <w:rPr>
+      <w:rFonts w:asciiTheme="majorHAnsi" w:eastAsiaTheme="majorEastAsia" w:hAnsiTheme="majorHAnsi" w:cstheme="majorBidi"/>
+      <w:color w:val="1F4D78" w:themeColor="accent1" w:themeShade="7F"/>
+      <w:sz w:val="24"/>
+      <w:szCs w:val="24"/>
+    </w:rPr>
+  </w:style>
+  <w:style w:type="character" w:customStyle="1" w:styleId="Nadpis4Char">
+    <w:name w:val="Nadpis 4 Char"/>
+    <w:basedOn w:val="Standardnpsmoodstavce"/>
+    <w:link w:val="Nadpis4"/>
+    <w:uiPriority w:val="9"/>
+    <w:rsid w:val="004337B8"/>
+    <w:rPr>
+      <w:rFonts w:asciiTheme="majorHAnsi" w:eastAsiaTheme="majorEastAsia" w:hAnsiTheme="majorHAnsi" w:cstheme="majorBidi"/>
+      <w:i/>
+      <w:iCs/>
+      <w:color w:val="2E74B5" w:themeColor="accent1" w:themeShade="BF"/>
     </w:rPr>
   </w:style>
 </w:styles>

</xml_diff>